<commit_message>
Resubmission of project 1 for the Udacity Data Analyst nanodegree
</commit_message>
<xml_diff>
--- a/P1_PASIMPSON_05092016.docx
+++ b/P1_PASIMPSON_05092016.docx
@@ -43,10 +43,113 @@
         <w:jc w:val="both"/>
       </w:pPr>
       <w:r>
+        <w:t xml:space="preserve">Let </w:t>
+      </w:r>
+      <w:proofErr w:type="spellStart"/>
+      <w:r>
+        <w:t>μ</w:t>
+      </w:r>
+      <w:r>
+        <w:rPr>
+          <w:vertAlign w:val="subscript"/>
+        </w:rPr>
+        <w:t>diff</w:t>
+      </w:r>
+      <w:proofErr w:type="spellEnd"/>
+      <w:r>
+        <w:t xml:space="preserve"> = </w:t>
+      </w:r>
+      <w:proofErr w:type="spellStart"/>
+      <w:r>
+        <w:t>μ</w:t>
+      </w:r>
+      <w:r>
+        <w:rPr>
+          <w:vertAlign w:val="subscript"/>
+        </w:rPr>
+        <w:t>incongruent</w:t>
+      </w:r>
+      <w:proofErr w:type="spellEnd"/>
+      <w:r>
+        <w:t xml:space="preserve"> - </w:t>
+      </w:r>
+      <w:r>
+        <w:t>μ</w:t>
+      </w:r>
+      <w:r>
+        <w:rPr>
+          <w:vertAlign w:val="subscript"/>
+        </w:rPr>
+        <w:t xml:space="preserve"> congruent</w:t>
+      </w:r>
+      <w:r>
+        <w:t xml:space="preserve">, where: </w:t>
+      </w:r>
+      <w:r>
+        <w:t>μ</w:t>
+      </w:r>
+      <w:r>
+        <w:rPr>
+          <w:vertAlign w:val="subscript"/>
+        </w:rPr>
+        <w:t xml:space="preserve"> congruent</w:t>
+      </w:r>
+      <w:r>
+        <w:t xml:space="preserve"> is the mean time required to name the ink color of words in congruent trials for the population; and </w:t>
+      </w:r>
+      <w:r>
+        <w:t>μ</w:t>
+      </w:r>
+      <w:r>
+        <w:rPr>
+          <w:vertAlign w:val="subscript"/>
+        </w:rPr>
+        <w:t xml:space="preserve"> </w:t>
+      </w:r>
+      <w:r>
+        <w:rPr>
+          <w:vertAlign w:val="subscript"/>
+        </w:rPr>
+        <w:t>in</w:t>
+      </w:r>
+      <w:r>
+        <w:rPr>
+          <w:vertAlign w:val="subscript"/>
+        </w:rPr>
+        <w:t>congruent</w:t>
+      </w:r>
+      <w:r>
+        <w:t xml:space="preserve"> is the </w:t>
+      </w:r>
+      <w:r>
+        <w:t xml:space="preserve">mean time required to name the ink color of words in </w:t>
+      </w:r>
+      <w:r>
+        <w:t>in</w:t>
+      </w:r>
+      <w:r>
+        <w:t>congruent trials</w:t>
+      </w:r>
+      <w:r>
+        <w:t xml:space="preserve"> for the population.</w:t>
+      </w:r>
+    </w:p>
+    <w:p>
+      <w:pPr>
+        <w:pStyle w:val="ListParagraph"/>
+        <w:jc w:val="both"/>
+      </w:pPr>
+      <w:r>
         <w:t xml:space="preserve">A suitable </w:t>
       </w:r>
       <w:r>
-        <w:t>set of hypotheses for this task are:</w:t>
+        <w:t xml:space="preserve">set of hypotheses for this </w:t>
+      </w:r>
+      <w:r>
+        <w:t>study</w:t>
+      </w:r>
+      <w:r>
+        <w:t xml:space="preserve"> are:</w:t>
       </w:r>
     </w:p>
     <w:p>
@@ -68,10 +171,43 @@
         <w:t>0</w:t>
       </w:r>
       <w:r>
-        <w:t>: There is no difference in the amount of time a participant requires to name the ink colors of the equally-sized congruent and incongruent lists.</w:t>
+        <w:t xml:space="preserve">: There is no difference in the time </w:t>
+      </w:r>
+      <w:r>
+        <w:t xml:space="preserve">taken </w:t>
+      </w:r>
+      <w:r>
+        <w:t>to name the ink colors of the equally-sized congruent and incongruent lists</w:t>
+      </w:r>
+      <w:r>
+        <w:t xml:space="preserve"> for the population</w:t>
+      </w:r>
+      <w:r>
+        <w:t>.</w:t>
       </w:r>
       <w:r>
         <w:t xml:space="preserve"> (μ</w:t>
+      </w:r>
+      <w:r>
+        <w:rPr>
+          <w:vertAlign w:val="subscript"/>
+        </w:rPr>
+        <w:t xml:space="preserve"> </w:t>
+      </w:r>
+      <w:r>
+        <w:rPr>
+          <w:vertAlign w:val="subscript"/>
+        </w:rPr>
+        <w:t>diff</w:t>
+      </w:r>
+      <w:r>
+        <w:t xml:space="preserve"> = </w:t>
+      </w:r>
+      <w:r>
+        <w:t xml:space="preserve">0, or </w:t>
+      </w:r>
+      <w:r>
+        <w:t>μ</w:t>
       </w:r>
       <w:r>
         <w:rPr>
@@ -80,19 +216,35 @@
         <w:t xml:space="preserve"> congruent</w:t>
       </w:r>
       <w:r>
-        <w:t xml:space="preserve"> = </w:t>
-      </w:r>
-      <w:proofErr w:type="spellStart"/>
-      <w:r>
-        <w:t>μ</w:t>
-      </w:r>
-      <w:r>
         <w:rPr>
           <w:vertAlign w:val="subscript"/>
         </w:rPr>
-        <w:t>incongruent</w:t>
-      </w:r>
-      <w:proofErr w:type="spellEnd"/>
+        <w:t xml:space="preserve"> </w:t>
+      </w:r>
+      <w:r>
+        <w:t xml:space="preserve">= </w:t>
+      </w:r>
+      <w:r>
+        <w:t>μ</w:t>
+      </w:r>
+      <w:r>
+        <w:rPr>
+          <w:vertAlign w:val="subscript"/>
+        </w:rPr>
+        <w:t xml:space="preserve"> </w:t>
+      </w:r>
+      <w:r>
+        <w:rPr>
+          <w:vertAlign w:val="subscript"/>
+        </w:rPr>
+        <w:t>in</w:t>
+      </w:r>
+      <w:r>
+        <w:rPr>
+          <w:vertAlign w:val="subscript"/>
+        </w:rPr>
+        <w:t>congruent</w:t>
+      </w:r>
       <w:r>
         <w:t>)</w:t>
       </w:r>
@@ -116,13 +268,51 @@
         <w:t>A</w:t>
       </w:r>
       <w:r>
-        <w:t>: It takes longer for participants to name the ink colors of incongruent lists compared to equally-sized congruent lists.</w:t>
+        <w:t xml:space="preserve">: It takes </w:t>
+      </w:r>
+      <w:r>
+        <w:t xml:space="preserve">more time </w:t>
+      </w:r>
+      <w:r>
+        <w:t>to name the ink colors of incongruent lists compared to equally-sized congruent lists</w:t>
       </w:r>
       <w:r>
         <w:t xml:space="preserve"> </w:t>
       </w:r>
       <w:r>
-        <w:t>(μ</w:t>
+        <w:t>for the population</w:t>
+      </w:r>
+      <w:r>
+        <w:t>.</w:t>
+      </w:r>
+      <w:r>
+        <w:t xml:space="preserve"> </w:t>
+      </w:r>
+      <w:r>
+        <w:t>(</w:t>
+      </w:r>
+      <w:r>
+        <w:t>0</w:t>
+      </w:r>
+      <w:r>
+        <w:t xml:space="preserve"> &lt; </w:t>
+      </w:r>
+      <w:proofErr w:type="spellStart"/>
+      <w:r>
+        <w:t>μ</w:t>
+      </w:r>
+      <w:r>
+        <w:rPr>
+          <w:vertAlign w:val="subscript"/>
+        </w:rPr>
+        <w:t>diff</w:t>
+      </w:r>
+      <w:proofErr w:type="spellEnd"/>
+      <w:r>
+        <w:t xml:space="preserve">, or </w:t>
+      </w:r>
+      <w:r>
+        <w:t>μ</w:t>
       </w:r>
       <w:r>
         <w:rPr>
@@ -131,19 +321,35 @@
         <w:t xml:space="preserve"> congruent</w:t>
       </w:r>
       <w:r>
-        <w:t xml:space="preserve"> &lt; </w:t>
-      </w:r>
-      <w:proofErr w:type="spellStart"/>
-      <w:r>
-        <w:t>μ</w:t>
-      </w:r>
-      <w:r>
         <w:rPr>
           <w:vertAlign w:val="subscript"/>
         </w:rPr>
-        <w:t>incongruent</w:t>
-      </w:r>
-      <w:proofErr w:type="spellEnd"/>
+        <w:t xml:space="preserve"> </w:t>
+      </w:r>
+      <w:r>
+        <w:t xml:space="preserve">&lt; </w:t>
+      </w:r>
+      <w:r>
+        <w:t>μ</w:t>
+      </w:r>
+      <w:r>
+        <w:rPr>
+          <w:vertAlign w:val="subscript"/>
+        </w:rPr>
+        <w:t xml:space="preserve"> </w:t>
+      </w:r>
+      <w:r>
+        <w:rPr>
+          <w:vertAlign w:val="subscript"/>
+        </w:rPr>
+        <w:t>in</w:t>
+      </w:r>
+      <w:r>
+        <w:rPr>
+          <w:vertAlign w:val="subscript"/>
+        </w:rPr>
+        <w:t>congruent</w:t>
+      </w:r>
       <w:r>
         <w:rPr>
           <w:vertAlign w:val="subscript"/>
@@ -212,13 +418,31 @@
         <w:t>Par</w:t>
       </w:r>
       <w:r>
-        <w:t xml:space="preserve">ticipants in this study required on average 14.05 ± 3.48 seconds to name the ink colors in the trials involving congruent ink and color names (Table 1); whereas in the incongruent trials, participants required 22.02 ± 4.70 seconds to complete the task (Table 1). </w:t>
+        <w:t>ticipants in this study required on average 14.05 ± 3.</w:t>
+      </w:r>
+      <w:r>
+        <w:t>56</w:t>
+      </w:r>
+      <w:r>
+        <w:t xml:space="preserve"> seconds to name the ink colors in the trials involving congruent ink and color names (Table 1); whereas in the incongruent trials, participants required 22.02 ± 4.</w:t>
+      </w:r>
+      <w:r>
+        <w:t>80</w:t>
+      </w:r>
+      <w:r>
+        <w:t xml:space="preserve"> seconds to complete the task (Table 1). </w:t>
       </w:r>
       <w:r>
         <w:t>L</w:t>
       </w:r>
       <w:r>
-        <w:t xml:space="preserve">ooking at the difference in time required to complete the congruent and incongruent trials, participants completed congruent trials 7.97 ± 1.83 seconds faster than the incongruent trials on average. Interestingly, the standard deviation of the difference in time required to complete the two trials, is roughly half the magnitude of the standard deviation of either of the </w:t>
+        <w:t xml:space="preserve">ooking at the difference in time required to complete the congruent and incongruent trials, participants completed congruent trials 7.97 ± </w:t>
+      </w:r>
+      <w:r>
+        <w:t>4.86</w:t>
+      </w:r>
+      <w:r>
+        <w:t xml:space="preserve"> seconds faster than the incongruent trials on average. Interestingly, the standard deviation of the difference in time required to complete the two trials, is roughly half the magnitude of the standard deviation of either of the </w:t>
       </w:r>
       <w:r>
         <w:t>treatment groups (congruent and incongruent).</w:t>
@@ -232,27 +456,14 @@
       <w:r>
         <w:t xml:space="preserve">Table </w:t>
       </w:r>
-      <w:r>
-        <w:fldChar w:fldCharType="begin"/>
-      </w:r>
-      <w:r>
-        <w:instrText xml:space="preserve"> SEQ Table \* ARABIC </w:instrText>
-      </w:r>
-      <w:r>
-        <w:fldChar w:fldCharType="separate"/>
-      </w:r>
-      <w:r>
-        <w:rPr>
-          <w:noProof/>
-        </w:rPr>
-        <w:t>1</w:t>
-      </w:r>
-      <w:r>
-        <w:rPr>
-          <w:noProof/>
-        </w:rPr>
-        <w:fldChar w:fldCharType="end"/>
-      </w:r>
+      <w:fldSimple w:instr=" SEQ Table \* ARABIC ">
+        <w:r>
+          <w:rPr>
+            <w:noProof/>
+          </w:rPr>
+          <w:t>1</w:t>
+        </w:r>
+      </w:fldSimple>
       <w:r>
         <w:t xml:space="preserve"> Descriptive statistics for the Stroop Effect study comprising 25 participants.</w:t>
       </w:r>
@@ -337,7 +548,10 @@
           </w:tcPr>
           <w:p>
             <w:r>
-              <w:t>14.0511 ± 3.4844</w:t>
+              <w:t>14.0511 ± 3.</w:t>
+            </w:r>
+            <w:r>
+              <w:t>5594</w:t>
             </w:r>
           </w:p>
         </w:tc>
@@ -347,7 +561,10 @@
           </w:tcPr>
           <w:p>
             <w:r>
-              <w:t>12.1412</w:t>
+              <w:t>1</w:t>
+            </w:r>
+            <w:r>
+              <w:t>2.6690</w:t>
             </w:r>
           </w:p>
         </w:tc>
@@ -379,7 +596,10 @@
           </w:tcPr>
           <w:p>
             <w:r>
-              <w:t>22.0159 ± 4.6961</w:t>
+              <w:t xml:space="preserve">22.0159 ± </w:t>
+            </w:r>
+            <w:r>
+              <w:t>4.7971</w:t>
             </w:r>
           </w:p>
         </w:tc>
@@ -389,7 +609,10 @@
           </w:tcPr>
           <w:p>
             <w:r>
-              <w:t>22.0529</w:t>
+              <w:t>2</w:t>
+            </w:r>
+            <w:r>
+              <w:t>3.0118</w:t>
             </w:r>
           </w:p>
         </w:tc>
@@ -421,7 +644,10 @@
           </w:tcPr>
           <w:p>
             <w:r>
-              <w:t>7.9648 ± 4.7624</w:t>
+              <w:t>7.9648 ± 4.</w:t>
+            </w:r>
+            <w:r>
+              <w:t>8648</w:t>
             </w:r>
           </w:p>
         </w:tc>
@@ -431,7 +657,10 @@
           </w:tcPr>
           <w:p>
             <w:r>
-              <w:t>22.6804</w:t>
+              <w:t>2</w:t>
+            </w:r>
+            <w:r>
+              <w:t>3.6665</w:t>
             </w:r>
           </w:p>
         </w:tc>
@@ -479,7 +708,11 @@
         <w:t>the full dataset</w:t>
       </w:r>
       <w:r>
-        <w:t>, the data do not appear to be normal as there are significant deviations from the one-to-one line (Figure 2, left panel); however, when the two outliers are removed, the data fit the normal distribution much better (Figure 2, right panel).</w:t>
+        <w:t xml:space="preserve">, the data do not appear to be normal as there are significant deviations from the one-to-one line (Figure 2, left </w:t>
+      </w:r>
+      <w:r>
+        <w:lastRenderedPageBreak/>
+        <w:t>panel); however, when the two outliers are removed, the data fit the normal distribution much better (Figure 2, right panel).</w:t>
       </w:r>
     </w:p>
     <w:p>
@@ -491,7 +724,6 @@
         <w:rPr>
           <w:noProof/>
         </w:rPr>
-        <w:lastRenderedPageBreak/>
         <w:drawing>
           <wp:inline distT="0" distB="0" distL="0" distR="0" wp14:anchorId="232D77F9" wp14:editId="654C1B1A">
             <wp:extent cx="4572000" cy="2743200"/>
@@ -515,27 +747,14 @@
       <w:r>
         <w:t xml:space="preserve">Figure </w:t>
       </w:r>
-      <w:r>
-        <w:fldChar w:fldCharType="begin"/>
-      </w:r>
-      <w:r>
-        <w:instrText xml:space="preserve"> SEQ Figure \* ARABIC </w:instrText>
-      </w:r>
-      <w:r>
-        <w:fldChar w:fldCharType="separate"/>
-      </w:r>
-      <w:r>
-        <w:rPr>
-          <w:noProof/>
-        </w:rPr>
-        <w:t>1</w:t>
-      </w:r>
-      <w:r>
-        <w:rPr>
-          <w:noProof/>
-        </w:rPr>
-        <w:fldChar w:fldCharType="end"/>
-      </w:r>
+      <w:fldSimple w:instr=" SEQ Figure \* ARABIC ">
+        <w:r>
+          <w:rPr>
+            <w:noProof/>
+          </w:rPr>
+          <w:t>1</w:t>
+        </w:r>
+      </w:fldSimple>
       <w:r>
         <w:rPr>
           <w:noProof/>
@@ -554,13 +773,8 @@
       <w:r>
         <w:t xml:space="preserve">to complete incongruent </w:t>
       </w:r>
-      <w:proofErr w:type="gramStart"/>
-      <w:r>
-        <w:t>color</w:t>
-      </w:r>
-      <w:proofErr w:type="gramEnd"/>
-      <w:r>
-        <w:t xml:space="preserve"> naming </w:t>
+      <w:r>
+        <w:t xml:space="preserve">color naming </w:t>
       </w:r>
       <w:r>
         <w:t xml:space="preserve">trials (blue bars), congruent </w:t>
@@ -640,27 +854,14 @@
       <w:r>
         <w:t xml:space="preserve">Figure </w:t>
       </w:r>
-      <w:r>
-        <w:fldChar w:fldCharType="begin"/>
-      </w:r>
-      <w:r>
-        <w:instrText xml:space="preserve"> SEQ Figure \* ARABIC </w:instrText>
-      </w:r>
-      <w:r>
-        <w:fldChar w:fldCharType="separate"/>
-      </w:r>
-      <w:r>
-        <w:rPr>
-          <w:noProof/>
-        </w:rPr>
-        <w:t>2</w:t>
-      </w:r>
-      <w:r>
-        <w:rPr>
-          <w:noProof/>
-        </w:rPr>
-        <w:fldChar w:fldCharType="end"/>
-      </w:r>
+      <w:fldSimple w:instr=" SEQ Figure \* ARABIC ">
+        <w:r>
+          <w:rPr>
+            <w:noProof/>
+          </w:rPr>
+          <w:t>2</w:t>
+        </w:r>
+      </w:fldSimple>
       <w:r>
         <w:rPr>
           <w:noProof/>
@@ -726,7 +927,15 @@
         <w:t>*</w:t>
       </w:r>
       <w:r>
-        <w:t xml:space="preserve"> = 1.7139. The test statistic for the full data set is t = 8.0207, which is greater than our critical t value t</w:t>
+        <w:t xml:space="preserve"> = 1.7139. The test statistic for the full data set is t = </w:t>
+      </w:r>
+      <w:r>
+        <w:t>7.8518</w:t>
+      </w:r>
+      <w:bookmarkStart w:id="0" w:name="_GoBack"/>
+      <w:bookmarkEnd w:id="0"/>
+      <w:r>
+        <w:t>, which is greater than our critical t value t</w:t>
       </w:r>
       <w:r>
         <w:rPr>
@@ -754,6 +963,7 @@
         <w:jc w:val="both"/>
       </w:pPr>
       <w:r>
+        <w:lastRenderedPageBreak/>
         <w:t>Response automaticity, wherein people are able to complete tasks without occupying their minds – as a form of automatic response is a possible explanation for this phenomenon (see</w:t>
       </w:r>
       <w:r>
@@ -762,8 +972,6 @@
       <w:r>
         <w:t xml:space="preserve"> </w:t>
       </w:r>
-      <w:bookmarkStart w:id="0" w:name="_GoBack"/>
-      <w:bookmarkEnd w:id="0"/>
       <w:proofErr w:type="spellStart"/>
       <w:r>
         <w:t>Stirling</w:t>
@@ -782,11 +990,7 @@
         <w:t xml:space="preserve">color </w:t>
       </w:r>
       <w:r>
-        <w:t xml:space="preserve">trials they are engaging in automatic </w:t>
-      </w:r>
-      <w:r>
-        <w:lastRenderedPageBreak/>
-        <w:t xml:space="preserve">reading of words, the association with color does not require participants to pay closer attention </w:t>
+        <w:t xml:space="preserve">trials they are engaging in automatic reading of words, the association with color does not require participants to pay closer attention </w:t>
       </w:r>
       <w:r>
         <w:t>to the task at hand; whereas when participants took part in the incongruent color trials, it became necessary to pay greater attention to color processing (Monahan 2001). Similar interference could arise from bilingual individuals told to read (or to translate passages) in one language they are familiar with, or passages that comprise a mix of the two languages they are familiar with.</w:t>
@@ -2138,11 +2342,11 @@
         </c:dLbls>
         <c:gapWidth val="80"/>
         <c:overlap val="25"/>
-        <c:axId val="343700976"/>
-        <c:axId val="343701368"/>
+        <c:axId val="349698312"/>
+        <c:axId val="349697920"/>
       </c:barChart>
       <c:catAx>
-        <c:axId val="343700976"/>
+        <c:axId val="349698312"/>
         <c:scaling>
           <c:orientation val="minMax"/>
         </c:scaling>
@@ -2244,7 +2448,7 @@
             <a:endParaRPr lang="en-US"/>
           </a:p>
         </c:txPr>
-        <c:crossAx val="343701368"/>
+        <c:crossAx val="349697920"/>
         <c:crosses val="autoZero"/>
         <c:auto val="1"/>
         <c:lblAlgn val="ctr"/>
@@ -2252,7 +2456,7 @@
         <c:noMultiLvlLbl val="0"/>
       </c:catAx>
       <c:valAx>
-        <c:axId val="343701368"/>
+        <c:axId val="349697920"/>
         <c:scaling>
           <c:orientation val="minMax"/>
         </c:scaling>
@@ -2358,7 +2562,7 @@
             <a:endParaRPr lang="en-US"/>
           </a:p>
         </c:txPr>
-        <c:crossAx val="343700976"/>
+        <c:crossAx val="349698312"/>
         <c:crosses val="autoZero"/>
         <c:crossBetween val="midCat"/>
       </c:valAx>
@@ -2864,11 +3068,11 @@
           <c:showPercent val="0"/>
           <c:showBubbleSize val="0"/>
         </c:dLbls>
-        <c:axId val="343702152"/>
-        <c:axId val="395854664"/>
+        <c:axId val="349205928"/>
+        <c:axId val="349203968"/>
       </c:scatterChart>
       <c:valAx>
-        <c:axId val="343702152"/>
+        <c:axId val="349205928"/>
         <c:scaling>
           <c:orientation val="minMax"/>
           <c:min val="-2.5"/>
@@ -2981,13 +3185,13 @@
             <a:endParaRPr lang="en-US"/>
           </a:p>
         </c:txPr>
-        <c:crossAx val="395854664"/>
+        <c:crossAx val="349203968"/>
         <c:crosses val="autoZero"/>
         <c:crossBetween val="midCat"/>
         <c:majorUnit val="1"/>
       </c:valAx>
       <c:valAx>
-        <c:axId val="395854664"/>
+        <c:axId val="349203968"/>
         <c:scaling>
           <c:orientation val="minMax"/>
           <c:max val="2.6"/>
@@ -3101,7 +3305,7 @@
             <a:endParaRPr lang="en-US"/>
           </a:p>
         </c:txPr>
-        <c:crossAx val="343702152"/>
+        <c:crossAx val="349205928"/>
         <c:crossesAt val="-2.5"/>
         <c:crossBetween val="midCat"/>
         <c:majorUnit val="0.75000000000000011"/>
@@ -3538,11 +3742,11 @@
           <c:showPercent val="0"/>
           <c:showBubbleSize val="0"/>
         </c:dLbls>
-        <c:axId val="395855840"/>
-        <c:axId val="395855056"/>
+        <c:axId val="349204360"/>
+        <c:axId val="349207104"/>
       </c:scatterChart>
       <c:valAx>
-        <c:axId val="395855840"/>
+        <c:axId val="349204360"/>
         <c:scaling>
           <c:orientation val="minMax"/>
           <c:max val="2.25"/>
@@ -3656,13 +3860,13 @@
             <a:endParaRPr lang="en-US"/>
           </a:p>
         </c:txPr>
-        <c:crossAx val="395855056"/>
+        <c:crossAx val="349207104"/>
         <c:crossesAt val="-2.25"/>
         <c:crossBetween val="midCat"/>
         <c:majorUnit val="0.75000000000000011"/>
       </c:valAx>
       <c:valAx>
-        <c:axId val="395855056"/>
+        <c:axId val="349207104"/>
         <c:scaling>
           <c:orientation val="minMax"/>
           <c:min val="-2.25"/>
@@ -3775,7 +3979,7 @@
             <a:endParaRPr lang="en-US"/>
           </a:p>
         </c:txPr>
-        <c:crossAx val="395855840"/>
+        <c:crossAx val="349204360"/>
         <c:crossesAt val="-2.25"/>
         <c:crossBetween val="midCat"/>
         <c:majorUnit val="0.75000000000000011"/>

</xml_diff>

<commit_message>
Re-resubmission for project 1
This time, with correctly calculated t-values.
</commit_message>
<xml_diff>
--- a/P1_PASIMPSON_05092016.docx
+++ b/P1_PASIMPSON_05092016.docx
@@ -71,10 +71,7 @@
       </w:r>
       <w:proofErr w:type="spellEnd"/>
       <w:r>
-        <w:t xml:space="preserve"> - </w:t>
-      </w:r>
-      <w:r>
-        <w:t>μ</w:t>
+        <w:t xml:space="preserve"> - μ</w:t>
       </w:r>
       <w:r>
         <w:rPr>
@@ -83,10 +80,7 @@
         <w:t xml:space="preserve"> congruent</w:t>
       </w:r>
       <w:r>
-        <w:t xml:space="preserve">, where: </w:t>
-      </w:r>
-      <w:r>
-        <w:t>μ</w:t>
+        <w:t>, where: μ</w:t>
       </w:r>
       <w:r>
         <w:rPr>
@@ -95,43 +89,16 @@
         <w:t xml:space="preserve"> congruent</w:t>
       </w:r>
       <w:r>
-        <w:t xml:space="preserve"> is the mean time required to name the ink color of words in congruent trials for the population; and </w:t>
-      </w:r>
-      <w:r>
-        <w:t>μ</w:t>
+        <w:t xml:space="preserve"> is the mean time required to name the ink color of words in congruent trials for the population; and μ</w:t>
       </w:r>
       <w:r>
         <w:rPr>
           <w:vertAlign w:val="subscript"/>
         </w:rPr>
-        <w:t xml:space="preserve"> </w:t>
-      </w:r>
-      <w:r>
-        <w:rPr>
-          <w:vertAlign w:val="subscript"/>
-        </w:rPr>
-        <w:t>in</w:t>
-      </w:r>
-      <w:r>
-        <w:rPr>
-          <w:vertAlign w:val="subscript"/>
-        </w:rPr>
-        <w:t>congruent</w:t>
-      </w:r>
-      <w:r>
-        <w:t xml:space="preserve"> is the </w:t>
-      </w:r>
-      <w:r>
-        <w:t xml:space="preserve">mean time required to name the ink color of words in </w:t>
-      </w:r>
-      <w:r>
-        <w:t>in</w:t>
-      </w:r>
-      <w:r>
-        <w:t>congruent trials</w:t>
-      </w:r>
-      <w:r>
-        <w:t xml:space="preserve"> for the population.</w:t>
+        <w:t xml:space="preserve"> incongruent</w:t>
+      </w:r>
+      <w:r>
+        <w:t xml:space="preserve"> is the mean time required to name the ink color of words in incongruent trials for the population.</w:t>
       </w:r>
     </w:p>
     <w:p>
@@ -204,46 +171,22 @@
         <w:t xml:space="preserve"> = </w:t>
       </w:r>
       <w:r>
-        <w:t xml:space="preserve">0, or </w:t>
-      </w:r>
-      <w:r>
-        <w:t>μ</w:t>
+        <w:t>0, or μ</w:t>
       </w:r>
       <w:r>
         <w:rPr>
           <w:vertAlign w:val="subscript"/>
         </w:rPr>
-        <w:t xml:space="preserve"> congruent</w:t>
+        <w:t xml:space="preserve"> congruent </w:t>
+      </w:r>
+      <w:r>
+        <w:t>= μ</w:t>
       </w:r>
       <w:r>
         <w:rPr>
           <w:vertAlign w:val="subscript"/>
         </w:rPr>
-        <w:t xml:space="preserve"> </w:t>
-      </w:r>
-      <w:r>
-        <w:t xml:space="preserve">= </w:t>
-      </w:r>
-      <w:r>
-        <w:t>μ</w:t>
-      </w:r>
-      <w:r>
-        <w:rPr>
-          <w:vertAlign w:val="subscript"/>
-        </w:rPr>
-        <w:t xml:space="preserve"> </w:t>
-      </w:r>
-      <w:r>
-        <w:rPr>
-          <w:vertAlign w:val="subscript"/>
-        </w:rPr>
-        <w:t>in</w:t>
-      </w:r>
-      <w:r>
-        <w:rPr>
-          <w:vertAlign w:val="subscript"/>
-        </w:rPr>
-        <w:t>congruent</w:t>
+        <w:t xml:space="preserve"> incongruent</w:t>
       </w:r>
       <w:r>
         <w:t>)</w:t>
@@ -309,46 +252,22 @@
       </w:r>
       <w:proofErr w:type="spellEnd"/>
       <w:r>
-        <w:t xml:space="preserve">, or </w:t>
-      </w:r>
-      <w:r>
-        <w:t>μ</w:t>
+        <w:t>, or μ</w:t>
       </w:r>
       <w:r>
         <w:rPr>
           <w:vertAlign w:val="subscript"/>
         </w:rPr>
-        <w:t xml:space="preserve"> congruent</w:t>
+        <w:t xml:space="preserve"> congruent </w:t>
+      </w:r>
+      <w:r>
+        <w:t>&lt; μ</w:t>
       </w:r>
       <w:r>
         <w:rPr>
           <w:vertAlign w:val="subscript"/>
         </w:rPr>
-        <w:t xml:space="preserve"> </w:t>
-      </w:r>
-      <w:r>
-        <w:t xml:space="preserve">&lt; </w:t>
-      </w:r>
-      <w:r>
-        <w:t>μ</w:t>
-      </w:r>
-      <w:r>
-        <w:rPr>
-          <w:vertAlign w:val="subscript"/>
-        </w:rPr>
-        <w:t xml:space="preserve"> </w:t>
-      </w:r>
-      <w:r>
-        <w:rPr>
-          <w:vertAlign w:val="subscript"/>
-        </w:rPr>
-        <w:t>in</w:t>
-      </w:r>
-      <w:r>
-        <w:rPr>
-          <w:vertAlign w:val="subscript"/>
-        </w:rPr>
-        <w:t>congruent</w:t>
+        <w:t xml:space="preserve"> incongruent</w:t>
       </w:r>
       <w:r>
         <w:rPr>
@@ -456,14 +375,27 @@
       <w:r>
         <w:t xml:space="preserve">Table </w:t>
       </w:r>
-      <w:fldSimple w:instr=" SEQ Table \* ARABIC ">
-        <w:r>
-          <w:rPr>
-            <w:noProof/>
-          </w:rPr>
-          <w:t>1</w:t>
-        </w:r>
-      </w:fldSimple>
+      <w:r>
+        <w:fldChar w:fldCharType="begin"/>
+      </w:r>
+      <w:r>
+        <w:instrText xml:space="preserve"> SEQ Table \* ARABIC </w:instrText>
+      </w:r>
+      <w:r>
+        <w:fldChar w:fldCharType="separate"/>
+      </w:r>
+      <w:r>
+        <w:rPr>
+          <w:noProof/>
+        </w:rPr>
+        <w:t>1</w:t>
+      </w:r>
+      <w:r>
+        <w:rPr>
+          <w:noProof/>
+        </w:rPr>
+        <w:fldChar w:fldCharType="end"/>
+      </w:r>
       <w:r>
         <w:t xml:space="preserve"> Descriptive statistics for the Stroop Effect study comprising 25 participants.</w:t>
       </w:r>
@@ -747,14 +679,27 @@
       <w:r>
         <w:t xml:space="preserve">Figure </w:t>
       </w:r>
-      <w:fldSimple w:instr=" SEQ Figure \* ARABIC ">
-        <w:r>
-          <w:rPr>
-            <w:noProof/>
-          </w:rPr>
-          <w:t>1</w:t>
-        </w:r>
-      </w:fldSimple>
+      <w:r>
+        <w:fldChar w:fldCharType="begin"/>
+      </w:r>
+      <w:r>
+        <w:instrText xml:space="preserve"> SEQ Figure \* ARABIC </w:instrText>
+      </w:r>
+      <w:r>
+        <w:fldChar w:fldCharType="separate"/>
+      </w:r>
+      <w:r>
+        <w:rPr>
+          <w:noProof/>
+        </w:rPr>
+        <w:t>1</w:t>
+      </w:r>
+      <w:r>
+        <w:rPr>
+          <w:noProof/>
+        </w:rPr>
+        <w:fldChar w:fldCharType="end"/>
+      </w:r>
       <w:r>
         <w:rPr>
           <w:noProof/>
@@ -854,14 +799,27 @@
       <w:r>
         <w:t xml:space="preserve">Figure </w:t>
       </w:r>
-      <w:fldSimple w:instr=" SEQ Figure \* ARABIC ">
-        <w:r>
-          <w:rPr>
-            <w:noProof/>
-          </w:rPr>
-          <w:t>2</w:t>
-        </w:r>
-      </w:fldSimple>
+      <w:r>
+        <w:fldChar w:fldCharType="begin"/>
+      </w:r>
+      <w:r>
+        <w:instrText xml:space="preserve"> SEQ Figure \* ARABIC </w:instrText>
+      </w:r>
+      <w:r>
+        <w:fldChar w:fldCharType="separate"/>
+      </w:r>
+      <w:r>
+        <w:rPr>
+          <w:noProof/>
+        </w:rPr>
+        <w:t>2</w:t>
+      </w:r>
+      <w:r>
+        <w:rPr>
+          <w:noProof/>
+        </w:rPr>
+        <w:fldChar w:fldCharType="end"/>
+      </w:r>
       <w:r>
         <w:rPr>
           <w:noProof/>
@@ -930,7 +888,7 @@
         <w:t xml:space="preserve"> = 1.7139. The test statistic for the full data set is t = </w:t>
       </w:r>
       <w:r>
-        <w:t>7.8518</w:t>
+        <w:t>8.0207</w:t>
       </w:r>
       <w:bookmarkStart w:id="0" w:name="_GoBack"/>
       <w:bookmarkEnd w:id="0"/>
@@ -2342,11 +2300,11 @@
         </c:dLbls>
         <c:gapWidth val="80"/>
         <c:overlap val="25"/>
-        <c:axId val="349698312"/>
-        <c:axId val="349697920"/>
+        <c:axId val="390622776"/>
+        <c:axId val="390617680"/>
       </c:barChart>
       <c:catAx>
-        <c:axId val="349698312"/>
+        <c:axId val="390622776"/>
         <c:scaling>
           <c:orientation val="minMax"/>
         </c:scaling>
@@ -2448,7 +2406,7 @@
             <a:endParaRPr lang="en-US"/>
           </a:p>
         </c:txPr>
-        <c:crossAx val="349697920"/>
+        <c:crossAx val="390617680"/>
         <c:crosses val="autoZero"/>
         <c:auto val="1"/>
         <c:lblAlgn val="ctr"/>
@@ -2456,7 +2414,7 @@
         <c:noMultiLvlLbl val="0"/>
       </c:catAx>
       <c:valAx>
-        <c:axId val="349697920"/>
+        <c:axId val="390617680"/>
         <c:scaling>
           <c:orientation val="minMax"/>
         </c:scaling>
@@ -2562,7 +2520,7 @@
             <a:endParaRPr lang="en-US"/>
           </a:p>
         </c:txPr>
-        <c:crossAx val="349698312"/>
+        <c:crossAx val="390622776"/>
         <c:crosses val="autoZero"/>
         <c:crossBetween val="midCat"/>
       </c:valAx>
@@ -3068,11 +3026,11 @@
           <c:showPercent val="0"/>
           <c:showBubbleSize val="0"/>
         </c:dLbls>
-        <c:axId val="349205928"/>
-        <c:axId val="349203968"/>
+        <c:axId val="390612976"/>
+        <c:axId val="390618856"/>
       </c:scatterChart>
       <c:valAx>
-        <c:axId val="349205928"/>
+        <c:axId val="390612976"/>
         <c:scaling>
           <c:orientation val="minMax"/>
           <c:min val="-2.5"/>
@@ -3185,13 +3143,13 @@
             <a:endParaRPr lang="en-US"/>
           </a:p>
         </c:txPr>
-        <c:crossAx val="349203968"/>
+        <c:crossAx val="390618856"/>
         <c:crosses val="autoZero"/>
         <c:crossBetween val="midCat"/>
         <c:majorUnit val="1"/>
       </c:valAx>
       <c:valAx>
-        <c:axId val="349203968"/>
+        <c:axId val="390618856"/>
         <c:scaling>
           <c:orientation val="minMax"/>
           <c:max val="2.6"/>
@@ -3305,7 +3263,7 @@
             <a:endParaRPr lang="en-US"/>
           </a:p>
         </c:txPr>
-        <c:crossAx val="349205928"/>
+        <c:crossAx val="390612976"/>
         <c:crossesAt val="-2.5"/>
         <c:crossBetween val="midCat"/>
         <c:majorUnit val="0.75000000000000011"/>
@@ -3742,11 +3700,11 @@
           <c:showPercent val="0"/>
           <c:showBubbleSize val="0"/>
         </c:dLbls>
-        <c:axId val="349204360"/>
-        <c:axId val="349207104"/>
+        <c:axId val="390615328"/>
+        <c:axId val="390620816"/>
       </c:scatterChart>
       <c:valAx>
-        <c:axId val="349204360"/>
+        <c:axId val="390615328"/>
         <c:scaling>
           <c:orientation val="minMax"/>
           <c:max val="2.25"/>
@@ -3860,13 +3818,13 @@
             <a:endParaRPr lang="en-US"/>
           </a:p>
         </c:txPr>
-        <c:crossAx val="349207104"/>
+        <c:crossAx val="390620816"/>
         <c:crossesAt val="-2.25"/>
         <c:crossBetween val="midCat"/>
         <c:majorUnit val="0.75000000000000011"/>
       </c:valAx>
       <c:valAx>
-        <c:axId val="349207104"/>
+        <c:axId val="390620816"/>
         <c:scaling>
           <c:orientation val="minMax"/>
           <c:min val="-2.25"/>
@@ -3979,7 +3937,7 @@
             <a:endParaRPr lang="en-US"/>
           </a:p>
         </c:txPr>
-        <c:crossAx val="349204360"/>
+        <c:crossAx val="390615328"/>
         <c:crossesAt val="-2.25"/>
         <c:crossBetween val="midCat"/>
         <c:majorUnit val="0.75000000000000011"/>

</xml_diff>

<commit_message>
Revert "Re-resubmission for project 1"
This reverts commit c16646aee0cf89426299e3ce8d266771460e0893.
</commit_message>
<xml_diff>
--- a/P1_PASIMPSON_05092016.docx
+++ b/P1_PASIMPSON_05092016.docx
@@ -71,7 +71,10 @@
       </w:r>
       <w:proofErr w:type="spellEnd"/>
       <w:r>
-        <w:t xml:space="preserve"> - μ</w:t>
+        <w:t xml:space="preserve"> - </w:t>
+      </w:r>
+      <w:r>
+        <w:t>μ</w:t>
       </w:r>
       <w:r>
         <w:rPr>
@@ -80,7 +83,10 @@
         <w:t xml:space="preserve"> congruent</w:t>
       </w:r>
       <w:r>
-        <w:t>, where: μ</w:t>
+        <w:t xml:space="preserve">, where: </w:t>
+      </w:r>
+      <w:r>
+        <w:t>μ</w:t>
       </w:r>
       <w:r>
         <w:rPr>
@@ -89,16 +95,43 @@
         <w:t xml:space="preserve"> congruent</w:t>
       </w:r>
       <w:r>
-        <w:t xml:space="preserve"> is the mean time required to name the ink color of words in congruent trials for the population; and μ</w:t>
+        <w:t xml:space="preserve"> is the mean time required to name the ink color of words in congruent trials for the population; and </w:t>
+      </w:r>
+      <w:r>
+        <w:t>μ</w:t>
       </w:r>
       <w:r>
         <w:rPr>
           <w:vertAlign w:val="subscript"/>
         </w:rPr>
-        <w:t xml:space="preserve"> incongruent</w:t>
-      </w:r>
-      <w:r>
-        <w:t xml:space="preserve"> is the mean time required to name the ink color of words in incongruent trials for the population.</w:t>
+        <w:t xml:space="preserve"> </w:t>
+      </w:r>
+      <w:r>
+        <w:rPr>
+          <w:vertAlign w:val="subscript"/>
+        </w:rPr>
+        <w:t>in</w:t>
+      </w:r>
+      <w:r>
+        <w:rPr>
+          <w:vertAlign w:val="subscript"/>
+        </w:rPr>
+        <w:t>congruent</w:t>
+      </w:r>
+      <w:r>
+        <w:t xml:space="preserve"> is the </w:t>
+      </w:r>
+      <w:r>
+        <w:t xml:space="preserve">mean time required to name the ink color of words in </w:t>
+      </w:r>
+      <w:r>
+        <w:t>in</w:t>
+      </w:r>
+      <w:r>
+        <w:t>congruent trials</w:t>
+      </w:r>
+      <w:r>
+        <w:t xml:space="preserve"> for the population.</w:t>
       </w:r>
     </w:p>
     <w:p>
@@ -171,22 +204,46 @@
         <w:t xml:space="preserve"> = </w:t>
       </w:r>
       <w:r>
-        <w:t>0, or μ</w:t>
+        <w:t xml:space="preserve">0, or </w:t>
+      </w:r>
+      <w:r>
+        <w:t>μ</w:t>
       </w:r>
       <w:r>
         <w:rPr>
           <w:vertAlign w:val="subscript"/>
         </w:rPr>
-        <w:t xml:space="preserve"> congruent </w:t>
-      </w:r>
-      <w:r>
-        <w:t>= μ</w:t>
+        <w:t xml:space="preserve"> congruent</w:t>
       </w:r>
       <w:r>
         <w:rPr>
           <w:vertAlign w:val="subscript"/>
         </w:rPr>
-        <w:t xml:space="preserve"> incongruent</w:t>
+        <w:t xml:space="preserve"> </w:t>
+      </w:r>
+      <w:r>
+        <w:t xml:space="preserve">= </w:t>
+      </w:r>
+      <w:r>
+        <w:t>μ</w:t>
+      </w:r>
+      <w:r>
+        <w:rPr>
+          <w:vertAlign w:val="subscript"/>
+        </w:rPr>
+        <w:t xml:space="preserve"> </w:t>
+      </w:r>
+      <w:r>
+        <w:rPr>
+          <w:vertAlign w:val="subscript"/>
+        </w:rPr>
+        <w:t>in</w:t>
+      </w:r>
+      <w:r>
+        <w:rPr>
+          <w:vertAlign w:val="subscript"/>
+        </w:rPr>
+        <w:t>congruent</w:t>
       </w:r>
       <w:r>
         <w:t>)</w:t>
@@ -252,22 +309,46 @@
       </w:r>
       <w:proofErr w:type="spellEnd"/>
       <w:r>
-        <w:t>, or μ</w:t>
+        <w:t xml:space="preserve">, or </w:t>
+      </w:r>
+      <w:r>
+        <w:t>μ</w:t>
       </w:r>
       <w:r>
         <w:rPr>
           <w:vertAlign w:val="subscript"/>
         </w:rPr>
-        <w:t xml:space="preserve"> congruent </w:t>
-      </w:r>
-      <w:r>
-        <w:t>&lt; μ</w:t>
+        <w:t xml:space="preserve"> congruent</w:t>
       </w:r>
       <w:r>
         <w:rPr>
           <w:vertAlign w:val="subscript"/>
         </w:rPr>
-        <w:t xml:space="preserve"> incongruent</w:t>
+        <w:t xml:space="preserve"> </w:t>
+      </w:r>
+      <w:r>
+        <w:t xml:space="preserve">&lt; </w:t>
+      </w:r>
+      <w:r>
+        <w:t>μ</w:t>
+      </w:r>
+      <w:r>
+        <w:rPr>
+          <w:vertAlign w:val="subscript"/>
+        </w:rPr>
+        <w:t xml:space="preserve"> </w:t>
+      </w:r>
+      <w:r>
+        <w:rPr>
+          <w:vertAlign w:val="subscript"/>
+        </w:rPr>
+        <w:t>in</w:t>
+      </w:r>
+      <w:r>
+        <w:rPr>
+          <w:vertAlign w:val="subscript"/>
+        </w:rPr>
+        <w:t>congruent</w:t>
       </w:r>
       <w:r>
         <w:rPr>
@@ -375,27 +456,14 @@
       <w:r>
         <w:t xml:space="preserve">Table </w:t>
       </w:r>
-      <w:r>
-        <w:fldChar w:fldCharType="begin"/>
-      </w:r>
-      <w:r>
-        <w:instrText xml:space="preserve"> SEQ Table \* ARABIC </w:instrText>
-      </w:r>
-      <w:r>
-        <w:fldChar w:fldCharType="separate"/>
-      </w:r>
-      <w:r>
-        <w:rPr>
-          <w:noProof/>
-        </w:rPr>
-        <w:t>1</w:t>
-      </w:r>
-      <w:r>
-        <w:rPr>
-          <w:noProof/>
-        </w:rPr>
-        <w:fldChar w:fldCharType="end"/>
-      </w:r>
+      <w:fldSimple w:instr=" SEQ Table \* ARABIC ">
+        <w:r>
+          <w:rPr>
+            <w:noProof/>
+          </w:rPr>
+          <w:t>1</w:t>
+        </w:r>
+      </w:fldSimple>
       <w:r>
         <w:t xml:space="preserve"> Descriptive statistics for the Stroop Effect study comprising 25 participants.</w:t>
       </w:r>
@@ -679,27 +747,14 @@
       <w:r>
         <w:t xml:space="preserve">Figure </w:t>
       </w:r>
-      <w:r>
-        <w:fldChar w:fldCharType="begin"/>
-      </w:r>
-      <w:r>
-        <w:instrText xml:space="preserve"> SEQ Figure \* ARABIC </w:instrText>
-      </w:r>
-      <w:r>
-        <w:fldChar w:fldCharType="separate"/>
-      </w:r>
-      <w:r>
-        <w:rPr>
-          <w:noProof/>
-        </w:rPr>
-        <w:t>1</w:t>
-      </w:r>
-      <w:r>
-        <w:rPr>
-          <w:noProof/>
-        </w:rPr>
-        <w:fldChar w:fldCharType="end"/>
-      </w:r>
+      <w:fldSimple w:instr=" SEQ Figure \* ARABIC ">
+        <w:r>
+          <w:rPr>
+            <w:noProof/>
+          </w:rPr>
+          <w:t>1</w:t>
+        </w:r>
+      </w:fldSimple>
       <w:r>
         <w:rPr>
           <w:noProof/>
@@ -799,27 +854,14 @@
       <w:r>
         <w:t xml:space="preserve">Figure </w:t>
       </w:r>
-      <w:r>
-        <w:fldChar w:fldCharType="begin"/>
-      </w:r>
-      <w:r>
-        <w:instrText xml:space="preserve"> SEQ Figure \* ARABIC </w:instrText>
-      </w:r>
-      <w:r>
-        <w:fldChar w:fldCharType="separate"/>
-      </w:r>
-      <w:r>
-        <w:rPr>
-          <w:noProof/>
-        </w:rPr>
-        <w:t>2</w:t>
-      </w:r>
-      <w:r>
-        <w:rPr>
-          <w:noProof/>
-        </w:rPr>
-        <w:fldChar w:fldCharType="end"/>
-      </w:r>
+      <w:fldSimple w:instr=" SEQ Figure \* ARABIC ">
+        <w:r>
+          <w:rPr>
+            <w:noProof/>
+          </w:rPr>
+          <w:t>2</w:t>
+        </w:r>
+      </w:fldSimple>
       <w:r>
         <w:rPr>
           <w:noProof/>
@@ -888,7 +930,7 @@
         <w:t xml:space="preserve"> = 1.7139. The test statistic for the full data set is t = </w:t>
       </w:r>
       <w:r>
-        <w:t>8.0207</w:t>
+        <w:t>7.8518</w:t>
       </w:r>
       <w:bookmarkStart w:id="0" w:name="_GoBack"/>
       <w:bookmarkEnd w:id="0"/>
@@ -2300,11 +2342,11 @@
         </c:dLbls>
         <c:gapWidth val="80"/>
         <c:overlap val="25"/>
-        <c:axId val="390622776"/>
-        <c:axId val="390617680"/>
+        <c:axId val="349698312"/>
+        <c:axId val="349697920"/>
       </c:barChart>
       <c:catAx>
-        <c:axId val="390622776"/>
+        <c:axId val="349698312"/>
         <c:scaling>
           <c:orientation val="minMax"/>
         </c:scaling>
@@ -2406,7 +2448,7 @@
             <a:endParaRPr lang="en-US"/>
           </a:p>
         </c:txPr>
-        <c:crossAx val="390617680"/>
+        <c:crossAx val="349697920"/>
         <c:crosses val="autoZero"/>
         <c:auto val="1"/>
         <c:lblAlgn val="ctr"/>
@@ -2414,7 +2456,7 @@
         <c:noMultiLvlLbl val="0"/>
       </c:catAx>
       <c:valAx>
-        <c:axId val="390617680"/>
+        <c:axId val="349697920"/>
         <c:scaling>
           <c:orientation val="minMax"/>
         </c:scaling>
@@ -2520,7 +2562,7 @@
             <a:endParaRPr lang="en-US"/>
           </a:p>
         </c:txPr>
-        <c:crossAx val="390622776"/>
+        <c:crossAx val="349698312"/>
         <c:crosses val="autoZero"/>
         <c:crossBetween val="midCat"/>
       </c:valAx>
@@ -3026,11 +3068,11 @@
           <c:showPercent val="0"/>
           <c:showBubbleSize val="0"/>
         </c:dLbls>
-        <c:axId val="390612976"/>
-        <c:axId val="390618856"/>
+        <c:axId val="349205928"/>
+        <c:axId val="349203968"/>
       </c:scatterChart>
       <c:valAx>
-        <c:axId val="390612976"/>
+        <c:axId val="349205928"/>
         <c:scaling>
           <c:orientation val="minMax"/>
           <c:min val="-2.5"/>
@@ -3143,13 +3185,13 @@
             <a:endParaRPr lang="en-US"/>
           </a:p>
         </c:txPr>
-        <c:crossAx val="390618856"/>
+        <c:crossAx val="349203968"/>
         <c:crosses val="autoZero"/>
         <c:crossBetween val="midCat"/>
         <c:majorUnit val="1"/>
       </c:valAx>
       <c:valAx>
-        <c:axId val="390618856"/>
+        <c:axId val="349203968"/>
         <c:scaling>
           <c:orientation val="minMax"/>
           <c:max val="2.6"/>
@@ -3263,7 +3305,7 @@
             <a:endParaRPr lang="en-US"/>
           </a:p>
         </c:txPr>
-        <c:crossAx val="390612976"/>
+        <c:crossAx val="349205928"/>
         <c:crossesAt val="-2.5"/>
         <c:crossBetween val="midCat"/>
         <c:majorUnit val="0.75000000000000011"/>
@@ -3700,11 +3742,11 @@
           <c:showPercent val="0"/>
           <c:showBubbleSize val="0"/>
         </c:dLbls>
-        <c:axId val="390615328"/>
-        <c:axId val="390620816"/>
+        <c:axId val="349204360"/>
+        <c:axId val="349207104"/>
       </c:scatterChart>
       <c:valAx>
-        <c:axId val="390615328"/>
+        <c:axId val="349204360"/>
         <c:scaling>
           <c:orientation val="minMax"/>
           <c:max val="2.25"/>
@@ -3818,13 +3860,13 @@
             <a:endParaRPr lang="en-US"/>
           </a:p>
         </c:txPr>
-        <c:crossAx val="390620816"/>
+        <c:crossAx val="349207104"/>
         <c:crossesAt val="-2.25"/>
         <c:crossBetween val="midCat"/>
         <c:majorUnit val="0.75000000000000011"/>
       </c:valAx>
       <c:valAx>
-        <c:axId val="390620816"/>
+        <c:axId val="349207104"/>
         <c:scaling>
           <c:orientation val="minMax"/>
           <c:min val="-2.25"/>
@@ -3937,7 +3979,7 @@
             <a:endParaRPr lang="en-US"/>
           </a:p>
         </c:txPr>
-        <c:crossAx val="390615328"/>
+        <c:crossAx val="349204360"/>
         <c:crossesAt val="-2.25"/>
         <c:crossBetween val="midCat"/>
         <c:majorUnit val="0.75000000000000011"/>

</xml_diff>